<commit_message>
Sprint 1 plan revision
</commit_message>
<xml_diff>
--- a/docs/SprintPlan1.docx
+++ b/docs/SprintPlan1.docx
@@ -8,19 +8,147 @@
         <w:contextualSpacing w:val="0"/>
         <w:jc w:val="center"/>
         <w:rPr>
-          <w:b w:val="1"/>
-        </w:rPr>
-      </w:pPr>
-      <w:r>
-        <w:rPr>
           <w:rFonts w:ascii="Times New Roman" w:cs="Times New Roman" w:eastAsia="Times New Roman" w:hAnsi="Times New Roman"/>
           <w:b w:val="1"/>
           <w:sz w:val="36"/>
           <w:szCs w:val="36"/>
+        </w:rPr>
+      </w:pPr>
+      <w:r>
+        <w:rPr>
+          <w:rFonts w:ascii="Times New Roman" w:cs="Times New Roman" w:eastAsia="Times New Roman" w:hAnsi="Times New Roman"/>
+          <w:b w:val="1"/>
+          <w:sz w:val="36"/>
+          <w:szCs w:val="36"/>
           <w:rtl w:val="0"/>
         </w:rPr>
         <w:t xml:space="preserve">Gym helper Sprint 1 Plan</w:t>
       </w:r>
+    </w:p>
+    <w:p>
+      <w:pPr>
+        <w:spacing w:after="0" w:line="240" w:lineRule="auto"/>
+        <w:contextualSpacing w:val="0"/>
+        <w:jc w:val="right"/>
+        <w:rPr>
+          <w:rFonts w:ascii="Arial" w:cs="Arial" w:eastAsia="Arial" w:hAnsi="Arial"/>
+        </w:rPr>
+      </w:pPr>
+      <w:r>
+        <w:rPr>
+          <w:rFonts w:ascii="Arial" w:cs="Arial" w:eastAsia="Arial" w:hAnsi="Arial"/>
+          <w:rtl w:val="0"/>
+        </w:rPr>
+        <w:t xml:space="preserve">Sprint 1 completion </w:t>
+      </w:r>
+      <w:r>
+        <w:rPr>
+          <w:rFonts w:ascii="Arial" w:cs="Arial" w:eastAsia="Arial" w:hAnsi="Arial"/>
+          <w:rtl w:val="0"/>
+        </w:rPr>
+        <w:t xml:space="preserve">date</w:t>
+      </w:r>
+      <w:r>
+        <w:rPr>
+          <w:rFonts w:ascii="Arial" w:cs="Arial" w:eastAsia="Arial" w:hAnsi="Arial"/>
+          <w:rtl w:val="0"/>
+        </w:rPr>
+        <w:t xml:space="preserve">: Feb.2nd, 2018</w:t>
+      </w:r>
+    </w:p>
+    <w:p>
+      <w:pPr>
+        <w:spacing w:after="0" w:line="240" w:lineRule="auto"/>
+        <w:contextualSpacing w:val="0"/>
+        <w:jc w:val="right"/>
+        <w:rPr>
+          <w:rFonts w:ascii="Arial" w:cs="Arial" w:eastAsia="Arial" w:hAnsi="Arial"/>
+        </w:rPr>
+      </w:pPr>
+      <w:r>
+        <w:rPr>
+          <w:rFonts w:ascii="Arial" w:cs="Arial" w:eastAsia="Arial" w:hAnsi="Arial"/>
+          <w:rtl w:val="0"/>
+        </w:rPr>
+        <w:t xml:space="preserve">revision number: 1</w:t>
+      </w:r>
+    </w:p>
+    <w:p>
+      <w:pPr>
+        <w:spacing w:after="0" w:line="240" w:lineRule="auto"/>
+        <w:contextualSpacing w:val="0"/>
+        <w:jc w:val="right"/>
+        <w:rPr>
+          <w:rFonts w:ascii="Arial" w:cs="Arial" w:eastAsia="Arial" w:hAnsi="Arial"/>
+        </w:rPr>
+      </w:pPr>
+      <w:r>
+        <w:rPr>
+          <w:rFonts w:ascii="Arial" w:cs="Arial" w:eastAsia="Arial" w:hAnsi="Arial"/>
+          <w:rtl w:val="0"/>
+        </w:rPr>
+        <w:t xml:space="preserve">revision date: Jan .24 2018</w:t>
+      </w:r>
+    </w:p>
+    <w:p>
+      <w:pPr>
+        <w:spacing w:after="0" w:line="240" w:lineRule="auto"/>
+        <w:contextualSpacing w:val="0"/>
+        <w:jc w:val="right"/>
+        <w:rPr>
+          <w:rFonts w:ascii="Arial" w:cs="Arial" w:eastAsia="Arial" w:hAnsi="Arial"/>
+          <w:sz w:val="24"/>
+          <w:szCs w:val="24"/>
+        </w:rPr>
+      </w:pPr>
+      <w:r>
+        <w:rPr>
+          <w:rtl w:val="0"/>
+        </w:rPr>
+      </w:r>
+    </w:p>
+    <w:p>
+      <w:pPr>
+        <w:spacing w:after="0" w:line="240" w:lineRule="auto"/>
+        <w:contextualSpacing w:val="0"/>
+        <w:jc w:val="left"/>
+        <w:rPr>
+          <w:rFonts w:ascii="Arial" w:cs="Arial" w:eastAsia="Arial" w:hAnsi="Arial"/>
+          <w:sz w:val="24"/>
+          <w:szCs w:val="24"/>
+        </w:rPr>
+      </w:pPr>
+      <w:r>
+        <w:rPr>
+          <w:rFonts w:ascii="Arial" w:cs="Arial" w:eastAsia="Arial" w:hAnsi="Arial"/>
+          <w:b w:val="1"/>
+          <w:sz w:val="24"/>
+          <w:szCs w:val="24"/>
+          <w:rtl w:val="0"/>
+        </w:rPr>
+        <w:t xml:space="preserve">GOAL: </w:t>
+      </w:r>
+      <w:r>
+        <w:rPr>
+          <w:rFonts w:ascii="Arial" w:cs="Arial" w:eastAsia="Arial" w:hAnsi="Arial"/>
+          <w:sz w:val="24"/>
+          <w:szCs w:val="24"/>
+          <w:rtl w:val="0"/>
+        </w:rPr>
+        <w:t xml:space="preserve">The goal for Sprint 1 is to build the initial framework for the Gym Helper web application. This includes setting up a authentication servers and a sign up page for users to create their accounts. </w:t>
+      </w:r>
+    </w:p>
+    <w:p>
+      <w:pPr>
+        <w:spacing w:after="0" w:line="240" w:lineRule="auto"/>
+        <w:contextualSpacing w:val="0"/>
+        <w:jc w:val="left"/>
+        <w:rPr>
+          <w:rFonts w:ascii="Arial" w:cs="Arial" w:eastAsia="Arial" w:hAnsi="Arial"/>
+          <w:sz w:val="24"/>
+          <w:szCs w:val="24"/>
+        </w:rPr>
+      </w:pPr>
       <w:r>
         <w:rPr>
           <w:rtl w:val="0"/>
@@ -661,7 +789,7 @@
           <w:rFonts w:ascii="Arial" w:cs="Arial" w:eastAsia="Arial" w:hAnsi="Arial"/>
           <w:rtl w:val="0"/>
         </w:rPr>
-        <w:t xml:space="preserve">Liuwenda “Winston” Gao:  ) As a user, I want a fitness journal page so I can keep track of my exercise data such as reps/sets. First Task : design journal page</w:t>
+        <w:t xml:space="preserve">Liuwenda “Winston” Gao:  As a user, I want a fitness journal page so I can keep track of my exercise data such as reps/sets. First Task : design journal page</w:t>
       </w:r>
     </w:p>
     <w:p>

</xml_diff>